<commit_message>
Last specifiation and er model
</commit_message>
<xml_diff>
--- a/SprecifikacijaPR512016.docx
+++ b/SprecifikacijaPR512016.docx
@@ -27,8 +27,6 @@
         </w:rPr>
         <w:t>pozorišnih festivala</w:t>
       </w:r>
-      <w:bookmarkStart w:id="0" w:name="_GoBack"/>
-      <w:bookmarkEnd w:id="0"/>
       <w:r>
         <w:rPr>
           <w:sz w:val="48"/>
@@ -75,7 +73,39 @@
           <w:szCs w:val="32"/>
           <w:lang w:val="sr-Latn-RS"/>
         </w:rPr>
-        <w:t xml:space="preserve"> može da organizuje više festivala al’ ne mora nijedan ako za to nema mogućnosti ili želje.</w:t>
+        <w:t xml:space="preserve"> može da organizuje više festivala al’ ne mora nijedan ako </w:t>
+      </w:r>
+      <w:r>
+        <w:rPr>
+          <w:sz w:val="32"/>
+          <w:szCs w:val="32"/>
+          <w:lang w:val="sr-Latn-RS"/>
+        </w:rPr>
+        <w:t>za to nema mogućnosti ili želje</w:t>
+      </w:r>
+      <w:r>
+        <w:rPr>
+          <w:sz w:val="32"/>
+          <w:szCs w:val="32"/>
+          <w:lang w:val="sr-Latn-RS"/>
+        </w:rPr>
+        <w:t xml:space="preserve">. </w:t>
+      </w:r>
+      <w:r>
+        <w:rPr>
+          <w:sz w:val="32"/>
+          <w:szCs w:val="32"/>
+          <w:lang w:val="sr-Latn-RS"/>
+        </w:rPr>
+        <w:t xml:space="preserve">Svaki festival mora biti autentičan, sa </w:t>
+      </w:r>
+      <w:r>
+        <w:rPr>
+          <w:sz w:val="32"/>
+          <w:szCs w:val="32"/>
+          <w:lang w:val="sr-Latn-RS"/>
+        </w:rPr>
+        <w:t>jedinstvenim</w:t>
       </w:r>
       <w:r>
         <w:rPr>
@@ -91,31 +121,71 @@
           <w:szCs w:val="32"/>
           <w:lang w:val="sr-Latn-RS"/>
         </w:rPr>
-        <w:t xml:space="preserve">Pozorište koje </w:t>
-      </w:r>
-      <w:r>
-        <w:rPr>
-          <w:sz w:val="32"/>
-          <w:szCs w:val="32"/>
-          <w:lang w:val="sr-Latn-RS"/>
-        </w:rPr>
-        <w:t xml:space="preserve">organizuje festival učestvuje na isti kao domaćin sa određenom predstavom. </w:t>
-      </w:r>
-      <w:r>
-        <w:rPr>
-          <w:sz w:val="32"/>
-          <w:szCs w:val="32"/>
-          <w:lang w:val="sr-Latn-RS"/>
-        </w:rPr>
-        <w:t xml:space="preserve">Svaki festival mora biti autentičan, sa </w:t>
-      </w:r>
-      <w:r>
-        <w:rPr>
-          <w:sz w:val="32"/>
-          <w:szCs w:val="32"/>
-          <w:lang w:val="sr-Latn-RS"/>
-        </w:rPr>
-        <w:t>jedinstvenim</w:t>
+        <w:t xml:space="preserve">identifikacionim brojem i </w:t>
+      </w:r>
+      <w:r>
+        <w:rPr>
+          <w:sz w:val="32"/>
+          <w:szCs w:val="32"/>
+          <w:lang w:val="sr-Latn-RS"/>
+        </w:rPr>
+        <w:t>nazivom, odnosno ne sme biti plagijat nekog drugog festivala u istoj državi ili regiji i mora imati tačan broj pozorišta koja prima.</w:t>
+      </w:r>
+      <w:r>
+        <w:rPr>
+          <w:sz w:val="32"/>
+          <w:szCs w:val="32"/>
+          <w:lang w:val="sr-Latn-RS"/>
+        </w:rPr>
+        <w:t xml:space="preserve"> Pozorište koje ogranizuje, u daljem tekstu organizator, može da priredi više propratnih dešavanja u vidu koncerata, književnih priredbi, prezentacija knjiga i slika, poseta muzeju ili kulturnim zaostavštinama grada... a ne mora.</w:t>
+      </w:r>
+      <w:r>
+        <w:rPr>
+          <w:sz w:val="32"/>
+          <w:szCs w:val="32"/>
+          <w:lang w:val="sr-Latn-RS"/>
+        </w:rPr>
+        <w:t xml:space="preserve"> Prva faza organizovanja festivala jeste odabir</w:t>
+      </w:r>
+      <w:r>
+        <w:rPr>
+          <w:sz w:val="32"/>
+          <w:szCs w:val="32"/>
+          <w:lang w:val="sr-Latn-RS"/>
+        </w:rPr>
+        <w:t xml:space="preserve"> forme, teme, datuma održavanja tj. datum početka i kraja održavanja festivala,</w:t>
+      </w:r>
+      <w:r>
+        <w:rPr>
+          <w:sz w:val="32"/>
+          <w:szCs w:val="32"/>
+          <w:lang w:val="sr-Latn-RS"/>
+        </w:rPr>
+        <w:t xml:space="preserve"> sponzora kao i određivanje budžeta kojim organizator</w:t>
+      </w:r>
+      <w:r>
+        <w:rPr>
+          <w:sz w:val="32"/>
+          <w:szCs w:val="32"/>
+          <w:lang w:val="sr-Latn-RS"/>
+        </w:rPr>
+        <w:t xml:space="preserve"> raspolaže. Forma festivala može bit komedija, drama, satira... </w:t>
+      </w:r>
+      <w:r>
+        <w:rPr>
+          <w:sz w:val="32"/>
+          <w:szCs w:val="32"/>
+          <w:lang w:val="sr-Latn-RS"/>
+        </w:rPr>
+        <w:t xml:space="preserve">i svaki festival ima samo jednu formu. </w:t>
+      </w:r>
+      <w:r>
+        <w:rPr>
+          <w:sz w:val="32"/>
+          <w:szCs w:val="32"/>
+          <w:lang w:val="sr-Latn-RS"/>
+        </w:rPr>
+        <w:t>Tema festivala može biti temeljena na geografskom području, govornom području ili ne mora biti specifična tema, može biti skup odabranih predstava od strane selektora.</w:t>
       </w:r>
       <w:r>
         <w:rPr>
@@ -131,39 +201,7 @@
           <w:szCs w:val="32"/>
           <w:lang w:val="sr-Latn-RS"/>
         </w:rPr>
-        <w:t xml:space="preserve">identifikacionim brojem i </w:t>
-      </w:r>
-      <w:r>
-        <w:rPr>
-          <w:sz w:val="32"/>
-          <w:szCs w:val="32"/>
-          <w:lang w:val="sr-Latn-RS"/>
-        </w:rPr>
-        <w:t>nazivom, odnosno ne sme biti plagijat nekog drugog festivala u istoj državi ili regiji i mora imati tačan broj pozorišta koja prima.</w:t>
-      </w:r>
-      <w:r>
-        <w:rPr>
-          <w:sz w:val="32"/>
-          <w:szCs w:val="32"/>
-          <w:lang w:val="sr-Latn-RS"/>
-        </w:rPr>
-        <w:t xml:space="preserve"> Pozorište koje ogranizuje, u daljem tekstu organizator, može da priredi više propratnih dešavanja u vidu koncerata, književnih priredbi, prezentacija knjiga i slika, poseta muzeju ili kulturnim zaostavštinama grada... a ne mora.</w:t>
-      </w:r>
-      <w:r>
-        <w:rPr>
-          <w:sz w:val="32"/>
-          <w:szCs w:val="32"/>
-          <w:lang w:val="sr-Latn-RS"/>
-        </w:rPr>
-        <w:t xml:space="preserve"> Prva faza organizovanja festivala jeste odabir forme, teme, datuma održavanja, sponzora kao i određivanje budžeta kojim organizator</w:t>
-      </w:r>
-      <w:r>
-        <w:rPr>
-          <w:sz w:val="32"/>
-          <w:szCs w:val="32"/>
-          <w:lang w:val="sr-Latn-RS"/>
-        </w:rPr>
-        <w:t xml:space="preserve"> raspolaže. Forma festivala može bit komedija, drama, satira... Tema festivala može biti temeljena na geografskom području, govornom području ili ne mora biti specifična tema, može biti skup odabranih predstava od strane selektora.</w:t>
+        <w:t>Na festivalu rade više radnika, ali mora biti bar jedan radnik.</w:t>
       </w:r>
       <w:r>
         <w:rPr>
@@ -179,7 +217,23 @@
           <w:szCs w:val="32"/>
           <w:lang w:val="sr-Latn-RS"/>
         </w:rPr>
-        <w:t>Na festivalu rade više radnika, ali mora biti bar jedan radnik.</w:t>
+        <w:t xml:space="preserve">Radnik može biti selektor, član organizacionog odbora, glumac i reditelj. </w:t>
+      </w:r>
+      <w:r>
+        <w:rPr>
+          <w:sz w:val="32"/>
+          <w:szCs w:val="32"/>
+          <w:lang w:val="sr-Latn-RS"/>
+        </w:rPr>
+        <w:t xml:space="preserve">Naravno, pošto ne evidentiramo sve radnike, ne mora značiti da će radnik imati baš neku od </w:t>
+      </w:r>
+      <w:r>
+        <w:rPr>
+          <w:sz w:val="32"/>
+          <w:szCs w:val="32"/>
+          <w:lang w:val="sr-Latn-RS"/>
+        </w:rPr>
+        <w:t>navedenih</w:t>
       </w:r>
       <w:r>
         <w:rPr>
@@ -195,23 +249,23 @@
           <w:szCs w:val="32"/>
           <w:lang w:val="sr-Latn-RS"/>
         </w:rPr>
-        <w:t xml:space="preserve">Radnik može biti selektor, član organizacionog odbora, član žirija, glumac i reditelj. </w:t>
-      </w:r>
-      <w:r>
-        <w:rPr>
-          <w:sz w:val="32"/>
-          <w:szCs w:val="32"/>
-          <w:lang w:val="sr-Latn-RS"/>
-        </w:rPr>
-        <w:t xml:space="preserve">Naravno, pošto ne evidentiramo sve radnike, ne mora značiti da će radnik imati baš neku od </w:t>
-      </w:r>
-      <w:r>
-        <w:rPr>
-          <w:sz w:val="32"/>
-          <w:szCs w:val="32"/>
-          <w:lang w:val="sr-Latn-RS"/>
-        </w:rPr>
-        <w:t>navedenih</w:t>
+        <w:t>uloga</w:t>
+      </w:r>
+      <w:r>
+        <w:rPr>
+          <w:sz w:val="32"/>
+          <w:szCs w:val="32"/>
+          <w:lang w:val="sr-Latn-RS"/>
+        </w:rPr>
+        <w:t xml:space="preserve">. </w:t>
+      </w:r>
+      <w:r>
+        <w:rPr>
+          <w:sz w:val="32"/>
+          <w:szCs w:val="32"/>
+          <w:lang w:val="sr-Latn-RS"/>
+        </w:rPr>
+        <w:t>Radnik ima svoj jedinstveni id kao i ime i prezime.</w:t>
       </w:r>
       <w:r>
         <w:rPr>
@@ -227,23 +281,103 @@
           <w:szCs w:val="32"/>
           <w:lang w:val="sr-Latn-RS"/>
         </w:rPr>
-        <w:t>uloga</w:t>
-      </w:r>
-      <w:r>
-        <w:rPr>
-          <w:sz w:val="32"/>
-          <w:szCs w:val="32"/>
-          <w:lang w:val="sr-Latn-RS"/>
-        </w:rPr>
-        <w:t xml:space="preserve">. </w:t>
-      </w:r>
-      <w:r>
-        <w:rPr>
-          <w:sz w:val="32"/>
-          <w:szCs w:val="32"/>
-          <w:lang w:val="sr-Latn-RS"/>
-        </w:rPr>
-        <w:t>Radnik ima svoj jedinstveni id kao i ime i prezime.</w:t>
+        <w:t xml:space="preserve">Pošto organizator nema pravo da bira pozorišta i njihove predstave s kojim bi učestvovali, on postavlja nezavisni organizacioni odbor sa </w:t>
+      </w:r>
+      <w:r>
+        <w:rPr>
+          <w:sz w:val="32"/>
+          <w:szCs w:val="32"/>
+          <w:lang w:val="sr-Latn-RS"/>
+        </w:rPr>
+        <w:t>više članova</w:t>
+      </w:r>
+      <w:r>
+        <w:rPr>
+          <w:sz w:val="32"/>
+          <w:szCs w:val="32"/>
+          <w:lang w:val="sr-Latn-RS"/>
+        </w:rPr>
+        <w:t xml:space="preserve"> i dodeljuje im se </w:t>
+      </w:r>
+      <w:r>
+        <w:rPr>
+          <w:sz w:val="32"/>
+          <w:szCs w:val="32"/>
+          <w:lang w:val="sr-Latn-RS"/>
+        </w:rPr>
+        <w:t>pravo za odabir pozorista za taj festival.</w:t>
+      </w:r>
+      <w:r>
+        <w:rPr>
+          <w:sz w:val="32"/>
+          <w:szCs w:val="32"/>
+          <w:lang w:val="sr-Latn-RS"/>
+        </w:rPr>
+        <w:t xml:space="preserve"> Organizacioni odbor </w:t>
+      </w:r>
+      <w:r>
+        <w:rPr>
+          <w:sz w:val="32"/>
+          <w:szCs w:val="32"/>
+          <w:lang w:val="sr-Latn-RS"/>
+        </w:rPr>
+        <w:t>je sastavljen od</w:t>
+      </w:r>
+      <w:r>
+        <w:rPr>
+          <w:sz w:val="32"/>
+          <w:szCs w:val="32"/>
+          <w:lang w:val="sr-Latn-RS"/>
+        </w:rPr>
+        <w:t xml:space="preserve"> bar jednog člana organizacionog odbora, a član organizacionog odbora mo</w:t>
+      </w:r>
+      <w:r>
+        <w:rPr>
+          <w:sz w:val="32"/>
+          <w:szCs w:val="32"/>
+          <w:lang w:val="sr-Latn-RS"/>
+        </w:rPr>
+        <w:t>ra</w:t>
+      </w:r>
+      <w:r>
+        <w:rPr>
+          <w:sz w:val="32"/>
+          <w:szCs w:val="32"/>
+          <w:lang w:val="sr-Latn-RS"/>
+        </w:rPr>
+        <w:t xml:space="preserve"> biti </w:t>
+      </w:r>
+      <w:r>
+        <w:rPr>
+          <w:sz w:val="32"/>
+          <w:szCs w:val="32"/>
+          <w:lang w:val="sr-Latn-RS"/>
+        </w:rPr>
+        <w:t xml:space="preserve">u sastavu </w:t>
+      </w:r>
+      <w:r>
+        <w:rPr>
+          <w:sz w:val="32"/>
+          <w:szCs w:val="32"/>
+          <w:lang w:val="sr-Latn-RS"/>
+        </w:rPr>
+        <w:t>bar jednog</w:t>
+      </w:r>
+      <w:r>
+        <w:rPr>
+          <w:sz w:val="32"/>
+          <w:szCs w:val="32"/>
+          <w:lang w:val="sr-Latn-RS"/>
+        </w:rPr>
+        <w:t xml:space="preserve"> organizacionih odbora</w:t>
+      </w:r>
+      <w:r>
+        <w:rPr>
+          <w:sz w:val="32"/>
+          <w:szCs w:val="32"/>
+          <w:lang w:val="sr-Latn-RS"/>
+        </w:rPr>
+        <w:t>.</w:t>
       </w:r>
       <w:r>
         <w:rPr>
@@ -259,71 +393,48 @@
           <w:szCs w:val="32"/>
           <w:lang w:val="sr-Latn-RS"/>
         </w:rPr>
-        <w:t xml:space="preserve">Pošto organizator nema pravo da bira pozorišta i njihove predstave s kojim bi učestvovali, on postavlja nezavisni organizacioni odbor sa </w:t>
-      </w:r>
-      <w:r>
-        <w:rPr>
-          <w:sz w:val="32"/>
-          <w:szCs w:val="32"/>
-          <w:lang w:val="sr-Latn-RS"/>
-        </w:rPr>
-        <w:t>više članova</w:t>
-      </w:r>
-      <w:r>
-        <w:rPr>
-          <w:sz w:val="32"/>
-          <w:szCs w:val="32"/>
-          <w:lang w:val="sr-Latn-RS"/>
-        </w:rPr>
-        <w:t xml:space="preserve"> i dodeljuje im se </w:t>
-      </w:r>
-      <w:r>
-        <w:rPr>
-          <w:sz w:val="32"/>
-          <w:szCs w:val="32"/>
-          <w:lang w:val="sr-Latn-RS"/>
-        </w:rPr>
-        <w:t>pravo za odabir pozorista za taj festival.</w:t>
-      </w:r>
-      <w:r>
-        <w:rPr>
-          <w:sz w:val="32"/>
-          <w:szCs w:val="32"/>
-          <w:lang w:val="sr-Latn-RS"/>
-        </w:rPr>
-        <w:t xml:space="preserve"> Organizacioni odbor </w:t>
-      </w:r>
-      <w:r>
-        <w:rPr>
-          <w:sz w:val="32"/>
-          <w:szCs w:val="32"/>
-          <w:lang w:val="sr-Latn-RS"/>
-        </w:rPr>
-        <w:t>je sastavljen od</w:t>
-      </w:r>
-      <w:r>
-        <w:rPr>
-          <w:sz w:val="32"/>
-          <w:szCs w:val="32"/>
-          <w:lang w:val="sr-Latn-RS"/>
-        </w:rPr>
-        <w:t xml:space="preserve"> bar jednog člana organizacionog odbora, a član organizacionog odbora može biti </w:t>
-      </w:r>
-      <w:r>
-        <w:rPr>
-          <w:sz w:val="32"/>
-          <w:szCs w:val="32"/>
-          <w:lang w:val="sr-Latn-RS"/>
-        </w:rPr>
-        <w:t>u sastavu više organizacionih odbora,</w:t>
-      </w:r>
-      <w:r>
-        <w:rPr>
-          <w:sz w:val="32"/>
-          <w:szCs w:val="32"/>
-          <w:lang w:val="sr-Latn-RS"/>
-        </w:rPr>
-        <w:t xml:space="preserve"> a i ne mora.</w:t>
+        <w:t>Organizacioni odbor može biti postavljen od strane više organizatora al ne mora biti</w:t>
+      </w:r>
+      <w:r>
+        <w:rPr>
+          <w:sz w:val="32"/>
+          <w:szCs w:val="32"/>
+          <w:lang w:val="sr-Latn-RS"/>
+        </w:rPr>
+        <w:t>.</w:t>
+      </w:r>
+      <w:r>
+        <w:rPr>
+          <w:sz w:val="32"/>
+          <w:szCs w:val="32"/>
+          <w:lang w:val="sr-Latn-RS"/>
+        </w:rPr>
+        <w:t xml:space="preserve"> Organizacioni odbor određuje</w:t>
+      </w:r>
+      <w:r>
+        <w:rPr>
+          <w:sz w:val="32"/>
+          <w:szCs w:val="32"/>
+          <w:lang w:val="sr-Latn-RS"/>
+        </w:rPr>
+        <w:t xml:space="preserve"> tačno</w:t>
+      </w:r>
+      <w:r>
+        <w:rPr>
+          <w:sz w:val="32"/>
+          <w:szCs w:val="32"/>
+          <w:lang w:val="sr-Latn-RS"/>
+        </w:rPr>
+        <w:t xml:space="preserve"> jednu osobu iz kulture i dodeljuje joj ulogu </w:t>
+      </w:r>
+      <w:r>
+        <w:rPr>
+          <w:sz w:val="32"/>
+          <w:szCs w:val="32"/>
+          <w:lang w:val="sr-Latn-RS"/>
+        </w:rPr>
+        <w:lastRenderedPageBreak/>
+        <w:t>selektora.</w:t>
       </w:r>
       <w:r>
         <w:rPr>
@@ -339,7 +450,183 @@
           <w:szCs w:val="32"/>
           <w:lang w:val="sr-Latn-RS"/>
         </w:rPr>
-        <w:t>Organizacioni odbor može biti postavljen od strane više organizatora al ne mora biti</w:t>
+        <w:t>A ta osoba</w:t>
+      </w:r>
+      <w:r>
+        <w:rPr>
+          <w:sz w:val="32"/>
+          <w:szCs w:val="32"/>
+          <w:lang w:val="sr-Latn-RS"/>
+        </w:rPr>
+        <w:t>,</w:t>
+      </w:r>
+      <w:r>
+        <w:rPr>
+          <w:sz w:val="32"/>
+          <w:szCs w:val="32"/>
+          <w:lang w:val="sr-Latn-RS"/>
+        </w:rPr>
+        <w:t xml:space="preserve"> kao selektor</w:t>
+      </w:r>
+      <w:r>
+        <w:rPr>
+          <w:sz w:val="32"/>
+          <w:szCs w:val="32"/>
+          <w:lang w:val="sr-Latn-RS"/>
+        </w:rPr>
+        <w:t>,</w:t>
+      </w:r>
+      <w:r>
+        <w:rPr>
+          <w:sz w:val="32"/>
+          <w:szCs w:val="32"/>
+          <w:lang w:val="sr-Latn-RS"/>
+        </w:rPr>
+        <w:t xml:space="preserve"> može biti </w:t>
+      </w:r>
+      <w:r>
+        <w:rPr>
+          <w:sz w:val="32"/>
+          <w:szCs w:val="32"/>
+          <w:lang w:val="sr-Latn-RS"/>
+        </w:rPr>
+        <w:t>određena</w:t>
+      </w:r>
+      <w:r>
+        <w:rPr>
+          <w:sz w:val="32"/>
+          <w:szCs w:val="32"/>
+          <w:lang w:val="sr-Latn-RS"/>
+        </w:rPr>
+        <w:t xml:space="preserve"> od raznih </w:t>
+      </w:r>
+      <w:r>
+        <w:rPr>
+          <w:sz w:val="32"/>
+          <w:szCs w:val="32"/>
+          <w:lang w:val="sr-Latn-RS"/>
+        </w:rPr>
+        <w:t>organizacionih odbora,</w:t>
+      </w:r>
+      <w:r>
+        <w:rPr>
+          <w:sz w:val="32"/>
+          <w:szCs w:val="32"/>
+          <w:lang w:val="sr-Latn-RS"/>
+        </w:rPr>
+        <w:t xml:space="preserve"> ali i ne mora biti.</w:t>
+      </w:r>
+      <w:r>
+        <w:rPr>
+          <w:sz w:val="32"/>
+          <w:szCs w:val="32"/>
+          <w:lang w:val="sr-Latn-RS"/>
+        </w:rPr>
+        <w:t xml:space="preserve"> </w:t>
+      </w:r>
+      <w:r>
+        <w:rPr>
+          <w:sz w:val="32"/>
+          <w:szCs w:val="32"/>
+          <w:lang w:val="sr-Latn-RS"/>
+        </w:rPr>
+        <w:t>Uloga selektora je da</w:t>
+      </w:r>
+      <w:r>
+        <w:rPr>
+          <w:sz w:val="32"/>
+          <w:szCs w:val="32"/>
+          <w:lang w:val="sr-Latn-RS"/>
+        </w:rPr>
+        <w:t xml:space="preserve"> odgleda što više predstava od raznih pozorišta n</w:t>
+      </w:r>
+      <w:r>
+        <w:rPr>
+          <w:sz w:val="32"/>
+          <w:szCs w:val="32"/>
+          <w:lang w:val="sr-Latn-RS"/>
+        </w:rPr>
+        <w:t>a osnovu teme i forme festivala i da dostavi taj spisak predstava organizacionom odboru kako bi oni odabrali.</w:t>
+      </w:r>
+      <w:r>
+        <w:rPr>
+          <w:sz w:val="32"/>
+          <w:szCs w:val="32"/>
+          <w:lang w:val="sr-Latn-RS"/>
+        </w:rPr>
+        <w:t xml:space="preserve"> Selektor ima broj odgledanih predstava</w:t>
+      </w:r>
+      <w:r>
+        <w:rPr>
+          <w:sz w:val="32"/>
+          <w:szCs w:val="32"/>
+          <w:lang w:val="sr-Latn-RS"/>
+        </w:rPr>
+        <w:t xml:space="preserve"> kao i listu predloga sa nazivim</w:t>
+      </w:r>
+      <w:r>
+        <w:rPr>
+          <w:sz w:val="32"/>
+          <w:szCs w:val="32"/>
+          <w:lang w:val="sr-Latn-RS"/>
+        </w:rPr>
+        <w:t>a</w:t>
+      </w:r>
+      <w:r>
+        <w:rPr>
+          <w:sz w:val="32"/>
+          <w:szCs w:val="32"/>
+          <w:lang w:val="sr-Latn-RS"/>
+        </w:rPr>
+        <w:t xml:space="preserve"> </w:t>
+      </w:r>
+      <w:r>
+        <w:rPr>
+          <w:sz w:val="32"/>
+          <w:szCs w:val="32"/>
+          <w:lang w:val="sr-Latn-RS"/>
+        </w:rPr>
+        <w:t>predstava</w:t>
+      </w:r>
+      <w:r>
+        <w:rPr>
+          <w:sz w:val="32"/>
+          <w:szCs w:val="32"/>
+          <w:lang w:val="sr-Latn-RS"/>
+        </w:rPr>
+        <w:t>. Ta lista, bilo bi poželjno,</w:t>
+      </w:r>
+      <w:r>
+        <w:rPr>
+          <w:sz w:val="32"/>
+          <w:szCs w:val="32"/>
+          <w:lang w:val="sr-Latn-RS"/>
+        </w:rPr>
+        <w:t xml:space="preserve"> da bude veća od kapaciteta festivala jer postoji mogućnost da neko pozoriste odbije ponudu za festivala i da onda ne bi bilo praznog mesta ili da se ponovno angažuje selektor.</w:t>
+      </w:r>
+      <w:r>
+        <w:rPr>
+          <w:sz w:val="32"/>
+          <w:szCs w:val="32"/>
+          <w:lang w:val="sr-Latn-RS"/>
+        </w:rPr>
+        <w:t xml:space="preserve"> Od preporučenih predstava, od strane selektora, organizacioni odbor bira više pozorišta, tj. bira onoliko koliki je kapacitet festivala, a mora bar jedno.</w:t>
+      </w:r>
+      <w:r>
+        <w:rPr>
+          <w:sz w:val="32"/>
+          <w:szCs w:val="32"/>
+          <w:lang w:val="sr-Latn-RS"/>
+        </w:rPr>
+        <w:t xml:space="preserve"> A pozorište sa svojom predstavom ne mora biti izabra</w:t>
+      </w:r>
+      <w:r>
+        <w:rPr>
+          <w:sz w:val="32"/>
+          <w:szCs w:val="32"/>
+          <w:lang w:val="sr-Latn-RS"/>
+        </w:rPr>
+        <w:t>no</w:t>
       </w:r>
       <w:r>
         <w:rPr>
@@ -355,23 +642,207 @@
           <w:szCs w:val="32"/>
           <w:lang w:val="sr-Latn-RS"/>
         </w:rPr>
-        <w:t xml:space="preserve"> Organizacioni odbor određuje</w:t>
-      </w:r>
-      <w:r>
-        <w:rPr>
-          <w:sz w:val="32"/>
-          <w:szCs w:val="32"/>
-          <w:lang w:val="sr-Latn-RS"/>
-        </w:rPr>
-        <w:t xml:space="preserve"> tačno</w:t>
-      </w:r>
-      <w:r>
-        <w:rPr>
-          <w:sz w:val="32"/>
-          <w:szCs w:val="32"/>
-          <w:lang w:val="sr-Latn-RS"/>
-        </w:rPr>
-        <w:t xml:space="preserve"> jednu osobu iz </w:t>
+        <w:t xml:space="preserve"> Izabrana pozorišta sklapaju ugovor sa organizatorom ali i ne moraju.</w:t>
+      </w:r>
+      <w:r>
+        <w:rPr>
+          <w:sz w:val="32"/>
+          <w:szCs w:val="32"/>
+          <w:lang w:val="sr-Latn-RS"/>
+        </w:rPr>
+        <w:t xml:space="preserve"> Ugovor da bi bio formalan i</w:t>
+      </w:r>
+      <w:r>
+        <w:rPr>
+          <w:sz w:val="32"/>
+          <w:szCs w:val="32"/>
+          <w:lang w:val="sr-Latn-RS"/>
+        </w:rPr>
+        <w:t xml:space="preserve"> zvaničan mora sadržati sledeće: </w:t>
+      </w:r>
+      <w:r>
+        <w:rPr>
+          <w:sz w:val="32"/>
+          <w:szCs w:val="32"/>
+          <w:lang w:val="sr-Latn-RS"/>
+        </w:rPr>
+        <w:t>naziv pozorišta</w:t>
+      </w:r>
+      <w:r>
+        <w:rPr>
+          <w:sz w:val="32"/>
+          <w:szCs w:val="32"/>
+          <w:lang w:val="sr-Latn-RS"/>
+        </w:rPr>
+        <w:t xml:space="preserve"> koje organizuje fesitval, </w:t>
+      </w:r>
+      <w:r>
+        <w:rPr>
+          <w:sz w:val="32"/>
+          <w:szCs w:val="32"/>
+          <w:lang w:val="sr-Latn-RS"/>
+        </w:rPr>
+        <w:t>naziv učesnika, tj</w:t>
+      </w:r>
+      <w:r>
+        <w:rPr>
+          <w:sz w:val="32"/>
+          <w:szCs w:val="32"/>
+          <w:lang w:val="sr-Latn-RS"/>
+        </w:rPr>
+        <w:t>. pozorišta koje učestvuje kao i</w:t>
+      </w:r>
+      <w:r>
+        <w:rPr>
+          <w:sz w:val="32"/>
+          <w:szCs w:val="32"/>
+          <w:lang w:val="sr-Latn-RS"/>
+        </w:rPr>
+        <w:t xml:space="preserve"> svotu novca koja se isplaćuje učesniku</w:t>
+      </w:r>
+      <w:r>
+        <w:rPr>
+          <w:sz w:val="32"/>
+          <w:szCs w:val="32"/>
+          <w:lang w:val="sr-Latn-RS"/>
+        </w:rPr>
+        <w:t xml:space="preserve"> radi dolaska</w:t>
+      </w:r>
+      <w:r>
+        <w:rPr>
+          <w:sz w:val="32"/>
+          <w:szCs w:val="32"/>
+          <w:lang w:val="sr-Latn-RS"/>
+        </w:rPr>
+        <w:t>.</w:t>
+      </w:r>
+      <w:r>
+        <w:rPr>
+          <w:sz w:val="32"/>
+          <w:szCs w:val="32"/>
+          <w:lang w:val="sr-Latn-RS"/>
+        </w:rPr>
+        <w:t xml:space="preserve"> Novčana nadoknada učesnicima nije ista, jer postoje pozorišta koja zahtevaju više para jer dovode poznatije glumce ili možda žel</w:t>
+      </w:r>
+      <w:r>
+        <w:rPr>
+          <w:sz w:val="32"/>
+          <w:szCs w:val="32"/>
+          <w:lang w:val="sr-Latn-RS"/>
+        </w:rPr>
+        <w:t>e</w:t>
+      </w:r>
+      <w:r>
+        <w:rPr>
+          <w:sz w:val="32"/>
+          <w:szCs w:val="32"/>
+          <w:lang w:val="sr-Latn-RS"/>
+        </w:rPr>
+        <w:t xml:space="preserve"> da sklope sporazum o razmeni predstava i onda im se isplaćuje neka minimalna svota.</w:t>
+      </w:r>
+      <w:r>
+        <w:rPr>
+          <w:sz w:val="32"/>
+          <w:szCs w:val="32"/>
+          <w:lang w:val="sr-Latn-RS"/>
+        </w:rPr>
+        <w:t xml:space="preserve"> U ugovoru mora postojati i </w:t>
+      </w:r>
+      <w:r>
+        <w:rPr>
+          <w:sz w:val="32"/>
+          <w:szCs w:val="32"/>
+          <w:lang w:val="sr-Latn-RS"/>
+        </w:rPr>
+        <w:t>datum</w:t>
+      </w:r>
+      <w:r>
+        <w:rPr>
+          <w:sz w:val="32"/>
+          <w:szCs w:val="32"/>
+          <w:lang w:val="sr-Latn-RS"/>
+        </w:rPr>
+        <w:t xml:space="preserve"> jer</w:t>
+      </w:r>
+      <w:r>
+        <w:rPr>
+          <w:sz w:val="32"/>
+          <w:szCs w:val="32"/>
+          <w:lang w:val="sr-Latn-RS"/>
+        </w:rPr>
+        <w:t xml:space="preserve"> je bitan iz administrativnih razloga kao i </w:t>
+      </w:r>
+      <w:r>
+        <w:rPr>
+          <w:sz w:val="32"/>
+          <w:szCs w:val="32"/>
+          <w:lang w:val="sr-Latn-RS"/>
+        </w:rPr>
+        <w:t>iz razloga sklapanja ugovora za isti festival sa istim pozorištem.</w:t>
+      </w:r>
+      <w:r>
+        <w:rPr>
+          <w:sz w:val="32"/>
+          <w:szCs w:val="32"/>
+          <w:lang w:val="sr-Latn-RS"/>
+        </w:rPr>
+        <w:t xml:space="preserve"> Sa svakim</w:t>
+      </w:r>
+      <w:r>
+        <w:rPr>
+          <w:sz w:val="32"/>
+          <w:szCs w:val="32"/>
+          <w:lang w:val="sr-Latn-RS"/>
+        </w:rPr>
+        <w:t xml:space="preserve"> izabranim pozorištem se sklapa tačno jedan ugovor za festival na koji učestvuju te godine.</w:t>
+      </w:r>
+      <w:r>
+        <w:rPr>
+          <w:sz w:val="32"/>
+          <w:szCs w:val="32"/>
+          <w:lang w:val="sr-Latn-RS"/>
+        </w:rPr>
+        <w:t xml:space="preserve"> </w:t>
+      </w:r>
+      <w:r>
+        <w:rPr>
+          <w:sz w:val="32"/>
+          <w:szCs w:val="32"/>
+          <w:lang w:val="sr-Latn-RS"/>
+        </w:rPr>
+        <w:t>Pozorišta sa sklopljenim ugovorom učestvuju na taj festival za koji su sklopili ugovor, a festival da bi održan, pored domaćina, odnosno organizatora, mora postojati bar jedno pozorište sa sklopljenim ugovorom koje će učestvovati sa svojom predstavom koju je prethodno odgledao selektor i preporučio organizacionog odboru a taj odbor odabrao istu.</w:t>
+      </w:r>
+      <w:r>
+        <w:rPr>
+          <w:sz w:val="32"/>
+          <w:szCs w:val="32"/>
+          <w:lang w:val="sr-Latn-RS"/>
+        </w:rPr>
+        <w:t xml:space="preserve"> Pozorišta sa sklopljenim ugovorom koja učestvuju na festivalu, u daljem tekstu učesnik, izvode tačno jednu predstavu koja sad</w:t>
+      </w:r>
+      <w:r>
+        <w:rPr>
+          <w:sz w:val="32"/>
+          <w:szCs w:val="32"/>
+          <w:lang w:val="sr-Latn-RS"/>
+        </w:rPr>
+        <w:t>rži svoj id, naziv</w:t>
+      </w:r>
+      <w:r>
+        <w:rPr>
+          <w:sz w:val="32"/>
+          <w:szCs w:val="32"/>
+          <w:lang w:val="sr-Latn-RS"/>
+        </w:rPr>
+        <w:t>.</w:t>
+      </w:r>
+      <w:r>
+        <w:rPr>
+          <w:sz w:val="32"/>
+          <w:szCs w:val="32"/>
+          <w:lang w:val="sr-Latn-RS"/>
+        </w:rPr>
+        <w:t xml:space="preserve"> Svaki učesnik proglašava tačno jednu predstavu za najboljom, po njihovom </w:t>
       </w:r>
       <w:r>
         <w:rPr>
@@ -380,7 +851,47 @@
           <w:lang w:val="sr-Latn-RS"/>
         </w:rPr>
         <w:lastRenderedPageBreak/>
-        <w:t>kulture i dodeljuje joj ulogu selektora.</w:t>
+        <w:t>mišljenju, a svaki učesnik može biti proglašen više puta a ne mora nijednom, ovo proglašavanje ne utiče na dodelu nagrada.</w:t>
+      </w:r>
+      <w:r>
+        <w:rPr>
+          <w:sz w:val="32"/>
+          <w:szCs w:val="32"/>
+          <w:lang w:val="sr-Latn-RS"/>
+        </w:rPr>
+        <w:t xml:space="preserve"> Svaki učesnik koji izvodi predstavu, izvodi je, tj. igra se u tačno jednoj sali, pošto se svaka predstava izvodi samo jednom. Za svaku izvođenu predstavu se zna </w:t>
+      </w:r>
+      <w:r>
+        <w:rPr>
+          <w:sz w:val="32"/>
+          <w:szCs w:val="32"/>
+          <w:lang w:val="sr-Latn-RS"/>
+        </w:rPr>
+        <w:t xml:space="preserve">se </w:t>
+      </w:r>
+      <w:r>
+        <w:rPr>
+          <w:sz w:val="32"/>
+          <w:szCs w:val="32"/>
+          <w:lang w:val="sr-Latn-RS"/>
+        </w:rPr>
+        <w:t>vreme izvođenja kao i koliko je gledalaca prisustvovalo toj izvedbi. U sali koja ima svoj id kao i kapacitet, tj. broj mesta za publiku, mogu da se izvode više predstava, a ne mora nijedna, jer može da postoji mogućnost da organizator poseduje više sala od kapaciteta samog festivala. Salu posedije samo jedan organizator, tj. samo jedno pozorište može biti vlasnik te sale, a organizator, tj. pozorište koje organizuje festival, može posedovati više sala a da bi organizovao festival mora bar jedno.</w:t>
+      </w:r>
+      <w:r>
+        <w:rPr>
+          <w:sz w:val="32"/>
+          <w:szCs w:val="32"/>
+          <w:lang w:val="sr-Latn-RS"/>
+        </w:rPr>
+        <w:t xml:space="preserve"> U jednoj izvedbi, tj. predstavi koja se izvodi, mogu glumiti više glumaca, ali mora bar jedan. A i glumac može da glumi u više predstava, a al mora bar u jednoj.</w:t>
+      </w:r>
+      <w:r>
+        <w:rPr>
+          <w:sz w:val="32"/>
+          <w:szCs w:val="32"/>
+          <w:lang w:val="sr-Latn-RS"/>
+        </w:rPr>
+        <w:t xml:space="preserve"> Glumac poseduje broj predstava u kojima glumi.</w:t>
       </w:r>
       <w:r>
         <w:rPr>
@@ -396,71 +907,15 @@
           <w:szCs w:val="32"/>
           <w:lang w:val="sr-Latn-RS"/>
         </w:rPr>
-        <w:t>A ta osoba</w:t>
-      </w:r>
-      <w:r>
-        <w:rPr>
-          <w:sz w:val="32"/>
-          <w:szCs w:val="32"/>
-          <w:lang w:val="sr-Latn-RS"/>
-        </w:rPr>
-        <w:t>,</w:t>
-      </w:r>
-      <w:r>
-        <w:rPr>
-          <w:sz w:val="32"/>
-          <w:szCs w:val="32"/>
-          <w:lang w:val="sr-Latn-RS"/>
-        </w:rPr>
-        <w:t xml:space="preserve"> kao selektor</w:t>
-      </w:r>
-      <w:r>
-        <w:rPr>
-          <w:sz w:val="32"/>
-          <w:szCs w:val="32"/>
-          <w:lang w:val="sr-Latn-RS"/>
-        </w:rPr>
-        <w:t>,</w:t>
-      </w:r>
-      <w:r>
-        <w:rPr>
-          <w:sz w:val="32"/>
-          <w:szCs w:val="32"/>
-          <w:lang w:val="sr-Latn-RS"/>
-        </w:rPr>
-        <w:t xml:space="preserve"> može biti </w:t>
-      </w:r>
-      <w:r>
-        <w:rPr>
-          <w:sz w:val="32"/>
-          <w:szCs w:val="32"/>
-          <w:lang w:val="sr-Latn-RS"/>
-        </w:rPr>
-        <w:t>određena</w:t>
-      </w:r>
-      <w:r>
-        <w:rPr>
-          <w:sz w:val="32"/>
-          <w:szCs w:val="32"/>
-          <w:lang w:val="sr-Latn-RS"/>
-        </w:rPr>
-        <w:t xml:space="preserve"> od raznih </w:t>
-      </w:r>
-      <w:r>
-        <w:rPr>
-          <w:sz w:val="32"/>
-          <w:szCs w:val="32"/>
-          <w:lang w:val="sr-Latn-RS"/>
-        </w:rPr>
-        <w:t>organizacionih odbora,</w:t>
-      </w:r>
-      <w:r>
-        <w:rPr>
-          <w:sz w:val="32"/>
-          <w:szCs w:val="32"/>
-          <w:lang w:val="sr-Latn-RS"/>
-        </w:rPr>
-        <w:t xml:space="preserve"> ali i ne mora biti.</w:t>
+        <w:t>Svaku predstav je realizovao</w:t>
+      </w:r>
+      <w:r>
+        <w:rPr>
+          <w:sz w:val="32"/>
+          <w:szCs w:val="32"/>
+          <w:lang w:val="sr-Latn-RS"/>
+        </w:rPr>
+        <w:t xml:space="preserve"> bar jedan reditelj koji ima broj predstava, al mogu i više reditelja raditi na jednoj predstavi. A da bi radnik uopšte i bio reditelj, on mora bar jednu predstavu realizovati.</w:t>
       </w:r>
       <w:r>
         <w:rPr>
@@ -476,417 +931,47 @@
           <w:szCs w:val="32"/>
           <w:lang w:val="sr-Latn-RS"/>
         </w:rPr>
-        <w:t>Uloga selektora je da</w:t>
-      </w:r>
-      <w:r>
-        <w:rPr>
-          <w:sz w:val="32"/>
-          <w:szCs w:val="32"/>
-          <w:lang w:val="sr-Latn-RS"/>
-        </w:rPr>
-        <w:t xml:space="preserve"> odgleda što više predstava od raznih pozorišta n</w:t>
-      </w:r>
-      <w:r>
-        <w:rPr>
-          <w:sz w:val="32"/>
-          <w:szCs w:val="32"/>
-          <w:lang w:val="sr-Latn-RS"/>
-        </w:rPr>
-        <w:t>a osnovu teme i forme festivala i da dostavi taj spisak predstava organizacionom odboru kako bi oni odabrali.</w:t>
-      </w:r>
-      <w:r>
-        <w:rPr>
-          <w:sz w:val="32"/>
-          <w:szCs w:val="32"/>
-          <w:lang w:val="sr-Latn-RS"/>
-        </w:rPr>
-        <w:t xml:space="preserve"> Selektor ima broj odgledanih predstava</w:t>
-      </w:r>
-      <w:r>
-        <w:rPr>
-          <w:sz w:val="32"/>
-          <w:szCs w:val="32"/>
-          <w:lang w:val="sr-Latn-RS"/>
-        </w:rPr>
-        <w:t xml:space="preserve"> kao i listu predloga sa nazivim</w:t>
-      </w:r>
-      <w:r>
-        <w:rPr>
-          <w:sz w:val="32"/>
-          <w:szCs w:val="32"/>
-          <w:lang w:val="sr-Latn-RS"/>
-        </w:rPr>
-        <w:t>a</w:t>
-      </w:r>
-      <w:r>
-        <w:rPr>
-          <w:sz w:val="32"/>
-          <w:szCs w:val="32"/>
-          <w:lang w:val="sr-Latn-RS"/>
-        </w:rPr>
-        <w:t xml:space="preserve"> </w:t>
-      </w:r>
-      <w:r>
-        <w:rPr>
-          <w:sz w:val="32"/>
-          <w:szCs w:val="32"/>
-          <w:lang w:val="sr-Latn-RS"/>
-        </w:rPr>
-        <w:t>predstava</w:t>
-      </w:r>
-      <w:r>
-        <w:rPr>
-          <w:sz w:val="32"/>
-          <w:szCs w:val="32"/>
-          <w:lang w:val="sr-Latn-RS"/>
-        </w:rPr>
-        <w:t>. Ta lista, bilo bi poželjno,</w:t>
-      </w:r>
-      <w:r>
-        <w:rPr>
-          <w:sz w:val="32"/>
-          <w:szCs w:val="32"/>
-          <w:lang w:val="sr-Latn-RS"/>
-        </w:rPr>
-        <w:t xml:space="preserve"> da bude veća od kapaciteta festivala jer postoji mogućnost da neko pozoriste odbije ponudu za festivala i da onda ne bi bilo praznog mesta ili da se ponovno angažuje selektor.</w:t>
-      </w:r>
-      <w:r>
-        <w:rPr>
-          <w:sz w:val="32"/>
-          <w:szCs w:val="32"/>
-          <w:lang w:val="sr-Latn-RS"/>
-        </w:rPr>
-        <w:t xml:space="preserve"> Od preporučenih predstava, od strane selektora, organizacioni odbor bira više pozorišta, tj. bira onoliko koliki je kapacitet festivala, a mora bar jedno.</w:t>
-      </w:r>
-      <w:r>
-        <w:rPr>
-          <w:sz w:val="32"/>
-          <w:szCs w:val="32"/>
-          <w:lang w:val="sr-Latn-RS"/>
-        </w:rPr>
-        <w:t xml:space="preserve"> A pozorište sa svojom predstavom ne mora biti izabra</w:t>
-      </w:r>
-      <w:r>
-        <w:rPr>
-          <w:sz w:val="32"/>
-          <w:szCs w:val="32"/>
-          <w:lang w:val="sr-Latn-RS"/>
-        </w:rPr>
-        <w:t>no</w:t>
-      </w:r>
-      <w:r>
-        <w:rPr>
-          <w:sz w:val="32"/>
-          <w:szCs w:val="32"/>
-          <w:lang w:val="sr-Latn-RS"/>
-        </w:rPr>
-        <w:t>.</w:t>
-      </w:r>
-      <w:r>
-        <w:rPr>
-          <w:sz w:val="32"/>
-          <w:szCs w:val="32"/>
-          <w:lang w:val="sr-Latn-RS"/>
-        </w:rPr>
-        <w:t xml:space="preserve"> Izabrana pozorišta sklapaju ugovor sa organizatorom ali i ne moraju.</w:t>
-      </w:r>
-      <w:r>
-        <w:rPr>
-          <w:sz w:val="32"/>
-          <w:szCs w:val="32"/>
-          <w:lang w:val="sr-Latn-RS"/>
-        </w:rPr>
-        <w:t xml:space="preserve"> Ugovor da bi bio formalan i</w:t>
-      </w:r>
-      <w:r>
-        <w:rPr>
-          <w:sz w:val="32"/>
-          <w:szCs w:val="32"/>
-          <w:lang w:val="sr-Latn-RS"/>
-        </w:rPr>
-        <w:t xml:space="preserve"> zvaničan mora sadržati sledeće: </w:t>
-      </w:r>
-      <w:r>
-        <w:rPr>
-          <w:sz w:val="32"/>
-          <w:szCs w:val="32"/>
-          <w:lang w:val="sr-Latn-RS"/>
-        </w:rPr>
-        <w:t>id i naziv pozorišta koje organizuje fesitval, id i naziv učesnika, tj</w:t>
-      </w:r>
-      <w:r>
-        <w:rPr>
-          <w:sz w:val="32"/>
-          <w:szCs w:val="32"/>
-          <w:lang w:val="sr-Latn-RS"/>
-        </w:rPr>
-        <w:t>. pozorišta koje učestvuje kao i</w:t>
-      </w:r>
-      <w:r>
-        <w:rPr>
-          <w:sz w:val="32"/>
-          <w:szCs w:val="32"/>
-          <w:lang w:val="sr-Latn-RS"/>
-        </w:rPr>
-        <w:t xml:space="preserve"> svotu novca koja se isplaćuje učesniku</w:t>
-      </w:r>
-      <w:r>
-        <w:rPr>
-          <w:sz w:val="32"/>
-          <w:szCs w:val="32"/>
-          <w:lang w:val="sr-Latn-RS"/>
-        </w:rPr>
-        <w:t xml:space="preserve"> radi dolaska</w:t>
-      </w:r>
-      <w:r>
-        <w:rPr>
-          <w:sz w:val="32"/>
-          <w:szCs w:val="32"/>
-          <w:lang w:val="sr-Latn-RS"/>
-        </w:rPr>
-        <w:t>.</w:t>
-      </w:r>
-      <w:r>
-        <w:rPr>
-          <w:sz w:val="32"/>
-          <w:szCs w:val="32"/>
-          <w:lang w:val="sr-Latn-RS"/>
-        </w:rPr>
-        <w:t xml:space="preserve"> Novčana nadoknada učesnicima nije ista, jer postoje pozorišta koja zahtevaju više para jer dovode poznatije glumce ili možda žel</w:t>
-      </w:r>
-      <w:r>
-        <w:rPr>
-          <w:sz w:val="32"/>
-          <w:szCs w:val="32"/>
-          <w:lang w:val="sr-Latn-RS"/>
-        </w:rPr>
-        <w:t>e</w:t>
-      </w:r>
-      <w:r>
-        <w:rPr>
-          <w:sz w:val="32"/>
-          <w:szCs w:val="32"/>
-          <w:lang w:val="sr-Latn-RS"/>
-        </w:rPr>
-        <w:t xml:space="preserve"> da sklope sporazum o razmeni predstava i onda im se isplaćuje neka minimalna svota.</w:t>
-      </w:r>
-      <w:r>
-        <w:rPr>
-          <w:sz w:val="32"/>
-          <w:szCs w:val="32"/>
-          <w:lang w:val="sr-Latn-RS"/>
-        </w:rPr>
-        <w:t xml:space="preserve"> U ugovoru mora postojati i id festivala</w:t>
-      </w:r>
-      <w:r>
-        <w:rPr>
-          <w:sz w:val="32"/>
-          <w:szCs w:val="32"/>
-          <w:lang w:val="sr-Latn-RS"/>
-        </w:rPr>
-        <w:t xml:space="preserve"> jer pozorište koje organizuje taj festival može organizovati i druge festivala na koje može pozvati to isto pozorište a i datum je bitan iz administrativnih razloga kao i </w:t>
-      </w:r>
-      <w:r>
-        <w:rPr>
-          <w:sz w:val="32"/>
-          <w:szCs w:val="32"/>
-          <w:lang w:val="sr-Latn-RS"/>
-        </w:rPr>
-        <w:t>iz razloga sklapanja ugovora za isti festival sa istim pozorištem.</w:t>
-      </w:r>
-      <w:r>
-        <w:rPr>
-          <w:sz w:val="32"/>
-          <w:szCs w:val="32"/>
-          <w:lang w:val="sr-Latn-RS"/>
-        </w:rPr>
-        <w:t xml:space="preserve"> Sa svakim</w:t>
-      </w:r>
-      <w:r>
-        <w:rPr>
-          <w:sz w:val="32"/>
-          <w:szCs w:val="32"/>
-          <w:lang w:val="sr-Latn-RS"/>
-        </w:rPr>
-        <w:t xml:space="preserve"> izabranim pozorištem se sklapa tačno jedan ugovor za festival na koji učestvuju te godine.</w:t>
-      </w:r>
-      <w:r>
-        <w:rPr>
-          <w:sz w:val="32"/>
-          <w:szCs w:val="32"/>
-          <w:lang w:val="sr-Latn-RS"/>
-        </w:rPr>
-        <w:t xml:space="preserve"> </w:t>
-      </w:r>
-      <w:r>
-        <w:rPr>
-          <w:sz w:val="32"/>
-          <w:szCs w:val="32"/>
-          <w:lang w:val="sr-Latn-RS"/>
-        </w:rPr>
-        <w:t>Pozorišta sa sklopljenim ugovorom učestvuju na taj festival za koji su sklopili ugovor, a festival da bi održan, pored domaćina, odnosno organizatora, mora postojati bar jedno pozorište sa sklopljenim ugovorom koje će učestvovati sa svojom predstavom koju je prethodno odgledao selektor i preporučio organizacionog odboru a taj odbor odabrao istu.</w:t>
-      </w:r>
-      <w:r>
-        <w:rPr>
-          <w:sz w:val="32"/>
-          <w:szCs w:val="32"/>
-          <w:lang w:val="sr-Latn-RS"/>
-        </w:rPr>
-        <w:t xml:space="preserve"> Pozorišta sa </w:t>
-      </w:r>
-      <w:r>
-        <w:rPr>
-          <w:sz w:val="32"/>
-          <w:szCs w:val="32"/>
-          <w:lang w:val="sr-Latn-RS"/>
-        </w:rPr>
-        <w:lastRenderedPageBreak/>
-        <w:t>sklopljenim ugovorom koja učestvuju na festivalu, u daljem tekstu učesnik, izvode tačno jednu predstavu koja sad</w:t>
-      </w:r>
-      <w:r>
-        <w:rPr>
-          <w:sz w:val="32"/>
-          <w:szCs w:val="32"/>
-          <w:lang w:val="sr-Latn-RS"/>
-        </w:rPr>
-        <w:t xml:space="preserve">rži svoj id, naziv, </w:t>
-      </w:r>
-      <w:r>
-        <w:rPr>
-          <w:sz w:val="32"/>
-          <w:szCs w:val="32"/>
-          <w:lang w:val="sr-Latn-RS"/>
-        </w:rPr>
-        <w:t xml:space="preserve">id reditelja, </w:t>
-      </w:r>
-      <w:r>
-        <w:rPr>
-          <w:sz w:val="32"/>
-          <w:szCs w:val="32"/>
-          <w:lang w:val="sr-Latn-RS"/>
-        </w:rPr>
-        <w:t>kao i id poz</w:t>
-      </w:r>
-      <w:r>
-        <w:rPr>
-          <w:sz w:val="32"/>
-          <w:szCs w:val="32"/>
-          <w:lang w:val="sr-Latn-RS"/>
-        </w:rPr>
-        <w:t>orišta koje je izvodi.</w:t>
-      </w:r>
-      <w:r>
-        <w:rPr>
-          <w:sz w:val="32"/>
-          <w:szCs w:val="32"/>
-          <w:lang w:val="sr-Latn-RS"/>
-        </w:rPr>
-        <w:t xml:space="preserve"> Svaki učesnik proglašava tačno jednu predstavu za najboljom, po njihovom mišljenju, a svaki učesnik može biti proglašen više puta a ne mora nijednom, ovo proglašavanje ne utiče na dodelu nagrada.</w:t>
-      </w:r>
-      <w:r>
-        <w:rPr>
-          <w:sz w:val="32"/>
-          <w:szCs w:val="32"/>
-          <w:lang w:val="sr-Latn-RS"/>
-        </w:rPr>
-        <w:t xml:space="preserve"> Svaki učesnik koji izvodi predstavu, izvodi je, tj. igra se u tačno jednoj sali, pošto se svaka predstava izvodi samo jednom. Za svaku izvođenu predstavu se zna sala u kojoj je izvodi, vreme izvođenja kao i koliko je gledalaca prisustvovalo toj izvedbi. U sali koja ima svoj id kao i kapacitet, tj. broj mesta za publiku, mogu da se izvode više predstava, a ne mora nijedna, jer može da postoji mogućnost da organizator poseduje više sala od kapaciteta samog festivala. Salu posedije samo jedan organizator, tj. samo jedno pozorište može biti vlasnik te sale, a organizator, tj. pozorište koje organizuje festival, može posedovati više sala a da bi organizovao festival mora bar jedno.</w:t>
-      </w:r>
-      <w:r>
-        <w:rPr>
-          <w:sz w:val="32"/>
-          <w:szCs w:val="32"/>
-          <w:lang w:val="sr-Latn-RS"/>
-        </w:rPr>
-        <w:t xml:space="preserve"> U jednoj izvedbi, tj. predstavi koja se izvodi, mogu glumiti više glumaca, ali mora bar jedan. A i glumac može da glumi u više predstava, a al mora bar u jednoj.</w:t>
-      </w:r>
-      <w:r>
-        <w:rPr>
-          <w:sz w:val="32"/>
-          <w:szCs w:val="32"/>
-          <w:lang w:val="sr-Latn-RS"/>
-        </w:rPr>
-        <w:t xml:space="preserve"> Glumac poseduje broj predstava u kojima glumi.</w:t>
-      </w:r>
-      <w:r>
-        <w:rPr>
-          <w:sz w:val="32"/>
-          <w:szCs w:val="32"/>
-          <w:lang w:val="sr-Latn-RS"/>
-        </w:rPr>
-        <w:t xml:space="preserve"> </w:t>
-      </w:r>
-      <w:r>
-        <w:rPr>
-          <w:sz w:val="32"/>
-          <w:szCs w:val="32"/>
-          <w:lang w:val="sr-Latn-RS"/>
-        </w:rPr>
-        <w:t>Svaku predstav je realizovao</w:t>
-      </w:r>
-      <w:r>
-        <w:rPr>
-          <w:sz w:val="32"/>
-          <w:szCs w:val="32"/>
-          <w:lang w:val="sr-Latn-RS"/>
-        </w:rPr>
-        <w:t xml:space="preserve"> bar jedan reditelj koji ima broj predstava, al mogu i više reditelja raditi na jednoj predstavi. A da bi radnik uopšte i bio reditelj, on mora bar jednu predstavu realizovati.</w:t>
-      </w:r>
-      <w:r>
-        <w:rPr>
-          <w:sz w:val="32"/>
-          <w:szCs w:val="32"/>
-          <w:lang w:val="sr-Latn-RS"/>
-        </w:rPr>
-        <w:t xml:space="preserve"> Da bi nagrada bila dodeljena, prvo se mora odrediti tačno jedan žiri koji će biti sadržati više članova žirija, ali bar jednog.</w:t>
-      </w:r>
-      <w:r>
-        <w:rPr>
-          <w:sz w:val="32"/>
-          <w:szCs w:val="32"/>
-          <w:lang w:val="sr-Latn-RS"/>
-        </w:rPr>
-        <w:t xml:space="preserve"> Žiri može biti određen od više organizatora al ne mora. Članovi žirija mogu biti sadržani u više žirija ali ne moraju.</w:t>
-      </w:r>
-      <w:r>
-        <w:rPr>
-          <w:sz w:val="32"/>
-          <w:szCs w:val="32"/>
-          <w:lang w:val="sr-Latn-RS"/>
-        </w:rPr>
-        <w:t xml:space="preserve"> Žiri ima id fesitvala kao i ukupan broj nagrada koji dodeljuje.</w:t>
-      </w:r>
-      <w:r>
-        <w:rPr>
-          <w:sz w:val="32"/>
-          <w:szCs w:val="32"/>
-          <w:lang w:val="sr-Latn-RS"/>
-        </w:rPr>
-        <w:t xml:space="preserve"> Žiri dodeljuje više nagrada, ali mora bar jednu i to dobija najbolji učesnik po njihovom nahođenju.</w:t>
-      </w:r>
-      <w:r>
-        <w:rPr>
-          <w:sz w:val="32"/>
-          <w:szCs w:val="32"/>
-          <w:lang w:val="sr-Latn-RS"/>
-        </w:rPr>
-        <w:t xml:space="preserve"> Najbolji učesnik dobija samo jednu nagradu, a sve nagrade su dodeljene od tačno jedno žirija koji je određen od strane organizatora.</w:t>
-      </w:r>
-      <w:r>
-        <w:rPr>
-          <w:sz w:val="32"/>
-          <w:szCs w:val="32"/>
-          <w:lang w:val="sr-Latn-RS"/>
-        </w:rPr>
-        <w:t xml:space="preserve"> Nagrada ima svoj id, novčanu nadoknadu i id dobitnika, i ona se uručuje raznim </w:t>
-      </w:r>
-      <w:r>
-        <w:rPr>
-          <w:sz w:val="32"/>
-          <w:szCs w:val="32"/>
-          <w:lang w:val="sr-Latn-RS"/>
-        </w:rPr>
-        <w:lastRenderedPageBreak/>
-        <w:t>glumcima, ali možda ne dobije nijedan glumac ako tako žiri smatra. A svaki glumac može da dobije više nagrada al ne mora nijednu.</w:t>
+        <w:t xml:space="preserve">Svaki festival dodeljuje bar jednu nagradu. </w:t>
+      </w:r>
+      <w:r>
+        <w:rPr>
+          <w:sz w:val="32"/>
+          <w:szCs w:val="32"/>
+          <w:lang w:val="sr-Latn-RS"/>
+        </w:rPr>
+        <w:t>Najbolji učesnik dobija samo jednu nagradu, a sv</w:t>
+      </w:r>
+      <w:r>
+        <w:rPr>
+          <w:sz w:val="32"/>
+          <w:szCs w:val="32"/>
+          <w:lang w:val="sr-Latn-RS"/>
+        </w:rPr>
+        <w:t xml:space="preserve">e nagrade su dodeljene od tačno. </w:t>
+      </w:r>
+      <w:r>
+        <w:rPr>
+          <w:sz w:val="32"/>
+          <w:szCs w:val="32"/>
+          <w:lang w:val="sr-Latn-RS"/>
+        </w:rPr>
+        <w:t xml:space="preserve">Nagrada ima svoj id, novčanu nadoknadu, i ona se uručuje raznim glumcima, ali možda ne dobije nijedan glumac ako tako </w:t>
+      </w:r>
+      <w:r>
+        <w:rPr>
+          <w:sz w:val="32"/>
+          <w:szCs w:val="32"/>
+          <w:lang w:val="sr-Latn-RS"/>
+        </w:rPr>
+        <w:t>festival</w:t>
+      </w:r>
+      <w:r>
+        <w:rPr>
+          <w:sz w:val="32"/>
+          <w:szCs w:val="32"/>
+          <w:lang w:val="sr-Latn-RS"/>
+        </w:rPr>
+        <w:t xml:space="preserve"> smatra. A svaki glumac može da dobije više nagrada al ne mora nijednu.</w:t>
       </w:r>
     </w:p>
     <w:p>
@@ -972,22 +1057,6 @@
           <w:sz w:val="32"/>
           <w:szCs w:val="32"/>
         </w:rPr>
-        <w:t xml:space="preserve">, </w:t>
-      </w:r>
-      <w:proofErr w:type="spellStart"/>
-      <w:r>
-        <w:rPr>
-          <w:sz w:val="32"/>
-          <w:szCs w:val="32"/>
-        </w:rPr>
-        <w:t>idPredstave</w:t>
-      </w:r>
-      <w:proofErr w:type="spellEnd"/>
-      <w:r>
-        <w:rPr>
-          <w:sz w:val="32"/>
-          <w:szCs w:val="32"/>
-        </w:rPr>
         <w:t>)</w:t>
       </w:r>
     </w:p>
@@ -1045,7 +1114,23 @@
           <w:szCs w:val="32"/>
           <w:lang w:val="sr-Latn-RS"/>
         </w:rPr>
-        <w:t>, forma, tema, datumO</w:t>
+        <w:t xml:space="preserve">, forma, tema, </w:t>
+      </w:r>
+      <w:r>
+        <w:rPr>
+          <w:sz w:val="32"/>
+          <w:szCs w:val="32"/>
+          <w:lang w:val="sr-Latn-RS"/>
+        </w:rPr>
+        <w:t>pocetak</w:t>
+      </w:r>
+      <w:r>
+        <w:rPr>
+          <w:sz w:val="32"/>
+          <w:szCs w:val="32"/>
+          <w:lang w:val="sr-Latn-RS"/>
+        </w:rPr>
+        <w:t>O</w:t>
       </w:r>
       <w:r>
         <w:rPr>
@@ -1069,15 +1154,55 @@
           <w:szCs w:val="32"/>
           <w:lang w:val="sr-Latn-RS"/>
         </w:rPr>
-        <w:t>, sponzor, budžet</w:t>
-      </w:r>
-      <w:r>
-        <w:rPr>
-          <w:sz w:val="32"/>
-          <w:szCs w:val="32"/>
-          <w:lang w:val="sr-Latn-RS"/>
-        </w:rPr>
-        <w:t>, organizator</w:t>
+        <w:t>,</w:t>
+      </w:r>
+      <w:r>
+        <w:rPr>
+          <w:sz w:val="32"/>
+          <w:szCs w:val="32"/>
+          <w:lang w:val="sr-Latn-RS"/>
+        </w:rPr>
+        <w:t xml:space="preserve"> </w:t>
+      </w:r>
+      <w:r>
+        <w:rPr>
+          <w:sz w:val="32"/>
+          <w:szCs w:val="32"/>
+          <w:lang w:val="sr-Latn-RS"/>
+        </w:rPr>
+        <w:t>k</w:t>
+      </w:r>
+      <w:r>
+        <w:rPr>
+          <w:sz w:val="32"/>
+          <w:szCs w:val="32"/>
+          <w:lang w:val="sr-Latn-RS"/>
+        </w:rPr>
+        <w:t>raj</w:t>
+      </w:r>
+      <w:r>
+        <w:rPr>
+          <w:sz w:val="32"/>
+          <w:szCs w:val="32"/>
+          <w:lang w:val="sr-Latn-RS"/>
+        </w:rPr>
+        <w:t>Odrzavanja</w:t>
+      </w:r>
+      <w:r>
+        <w:rPr>
+          <w:sz w:val="32"/>
+          <w:szCs w:val="32"/>
+          <w:lang w:val="sr-Latn-RS"/>
+        </w:rPr>
+        <w:t>,</w:t>
+      </w:r>
+      <w:r>
+        <w:rPr>
+          <w:sz w:val="32"/>
+          <w:szCs w:val="32"/>
+          <w:lang w:val="sr-Latn-RS"/>
+        </w:rPr>
+        <w:t xml:space="preserve"> sponzor, budžet</w:t>
       </w:r>
       <w:r>
         <w:rPr>
@@ -1102,8 +1227,10 @@
           <w:szCs w:val="32"/>
           <w:lang w:val="sr-Latn-RS"/>
         </w:rPr>
-        <w:t>Sala (id, kapacPublike)</w:t>
-      </w:r>
+        <w:t>Forma (naziv)</w:t>
+      </w:r>
+      <w:bookmarkStart w:id="0" w:name="_GoBack"/>
+      <w:bookmarkEnd w:id="0"/>
     </w:p>
     <w:p>
       <w:pPr>
@@ -1119,39 +1246,7 @@
           <w:szCs w:val="32"/>
           <w:lang w:val="sr-Latn-RS"/>
         </w:rPr>
-        <w:t>Organizacioni odbor (id</w:t>
-      </w:r>
-      <w:r>
-        <w:rPr>
-          <w:sz w:val="32"/>
-          <w:szCs w:val="32"/>
-          <w:lang w:val="sr-Latn-RS"/>
-        </w:rPr>
-        <w:t>Festivala</w:t>
-      </w:r>
-      <w:r>
-        <w:rPr>
-          <w:sz w:val="32"/>
-          <w:szCs w:val="32"/>
-          <w:lang w:val="sr-Latn-RS"/>
-        </w:rPr>
-        <w:t xml:space="preserve">, </w:t>
-      </w:r>
-      <w:r>
-        <w:rPr>
-          <w:sz w:val="32"/>
-          <w:szCs w:val="32"/>
-          <w:lang w:val="sr-Latn-RS"/>
-        </w:rPr>
-        <w:t>spisakOdabranihPredstava</w:t>
-      </w:r>
-      <w:r>
-        <w:rPr>
-          <w:sz w:val="32"/>
-          <w:szCs w:val="32"/>
-          <w:lang w:val="sr-Latn-RS"/>
-        </w:rPr>
-        <w:t>)</w:t>
+        <w:t>Sala (id, kapacPublike)</w:t>
       </w:r>
     </w:p>
     <w:p>
@@ -1168,7 +1263,8 @@
           <w:szCs w:val="32"/>
           <w:lang w:val="sr-Latn-RS"/>
         </w:rPr>
-        <w:t>Radnik (id, ime, prezime)</w:t>
+        <w:lastRenderedPageBreak/>
+        <w:t>Organizacioni odbor ()</w:t>
       </w:r>
     </w:p>
     <w:p>
@@ -1185,31 +1281,7 @@
           <w:szCs w:val="32"/>
           <w:lang w:val="sr-Latn-RS"/>
         </w:rPr>
-        <w:t>Selektor (</w:t>
-      </w:r>
-      <w:r>
-        <w:rPr>
-          <w:sz w:val="32"/>
-          <w:szCs w:val="32"/>
-          <w:lang w:val="sr-Latn-RS"/>
-        </w:rPr>
-        <w:t>brojOdgledanihPredstava, s</w:t>
-      </w:r>
-      <w:r>
-        <w:rPr>
-          <w:sz w:val="32"/>
-          <w:szCs w:val="32"/>
-          <w:lang w:val="sr-Latn-RS"/>
-        </w:rPr>
-        <w:t>pisakPredloga</w:t>
-      </w:r>
-      <w:r>
-        <w:rPr>
-          <w:sz w:val="32"/>
-          <w:szCs w:val="32"/>
-          <w:lang w:val="sr-Latn-RS"/>
-        </w:rPr>
-        <w:t>)</w:t>
+        <w:t>Radnik (id, ime, prezime)</w:t>
       </w:r>
     </w:p>
     <w:p>
@@ -1226,7 +1298,23 @@
           <w:szCs w:val="32"/>
           <w:lang w:val="sr-Latn-RS"/>
         </w:rPr>
-        <w:t>Glumac (brojPredstava)</w:t>
+        <w:t>Selektor (</w:t>
+      </w:r>
+      <w:r>
+        <w:rPr>
+          <w:sz w:val="32"/>
+          <w:szCs w:val="32"/>
+          <w:lang w:val="sr-Latn-RS"/>
+        </w:rPr>
+        <w:t>brojOdgledanihPredstava</w:t>
+      </w:r>
+      <w:r>
+        <w:rPr>
+          <w:sz w:val="32"/>
+          <w:szCs w:val="32"/>
+          <w:lang w:val="sr-Latn-RS"/>
+        </w:rPr>
+        <w:t>)</w:t>
       </w:r>
     </w:p>
     <w:p>
@@ -1243,7 +1331,7 @@
           <w:szCs w:val="32"/>
           <w:lang w:val="sr-Latn-RS"/>
         </w:rPr>
-        <w:t>Reditelj (brojPredstava)</w:t>
+        <w:t>Glumac (brojPredstava)</w:t>
       </w:r>
     </w:p>
     <w:p>
@@ -1260,31 +1348,7 @@
           <w:szCs w:val="32"/>
           <w:lang w:val="sr-Latn-RS"/>
         </w:rPr>
-        <w:t xml:space="preserve">Ugovor (idFestivala, </w:t>
-      </w:r>
-      <w:r>
-        <w:rPr>
-          <w:sz w:val="32"/>
-          <w:szCs w:val="32"/>
-          <w:lang w:val="sr-Latn-RS"/>
-        </w:rPr>
-        <w:t>idPozorišta, nazivPozorišta, idGostujućegPozorišta, nazivGostujućegPozorišta, svotaNovca</w:t>
-      </w:r>
-      <w:r>
-        <w:rPr>
-          <w:sz w:val="32"/>
-          <w:szCs w:val="32"/>
-          <w:lang w:val="sr-Latn-RS"/>
-        </w:rPr>
-        <w:t>, datumSklapanja</w:t>
-      </w:r>
-      <w:r>
-        <w:rPr>
-          <w:sz w:val="32"/>
-          <w:szCs w:val="32"/>
-          <w:lang w:val="sr-Latn-RS"/>
-        </w:rPr>
-        <w:t>)</w:t>
+        <w:t>Reditelj (brojPredstava)</w:t>
       </w:r>
     </w:p>
     <w:p>
@@ -1301,31 +1365,23 @@
           <w:szCs w:val="32"/>
           <w:lang w:val="sr-Latn-RS"/>
         </w:rPr>
-        <w:t>Predstava (id, naziv, idPozorista</w:t>
-      </w:r>
-      <w:r>
-        <w:rPr>
-          <w:sz w:val="32"/>
-          <w:szCs w:val="32"/>
-          <w:lang w:val="sr-Latn-RS"/>
-        </w:rPr>
-        <w:t xml:space="preserve">, </w:t>
-      </w:r>
-      <w:r>
-        <w:rPr>
-          <w:sz w:val="32"/>
-          <w:szCs w:val="32"/>
-          <w:lang w:val="sr-Latn-RS"/>
-        </w:rPr>
-        <w:t>r</w:t>
-      </w:r>
-      <w:r>
-        <w:rPr>
-          <w:sz w:val="32"/>
-          <w:szCs w:val="32"/>
-          <w:lang w:val="sr-Latn-RS"/>
-        </w:rPr>
-        <w:t>editelj</w:t>
+        <w:t>Ugovor (</w:t>
+      </w:r>
+      <w:r>
+        <w:rPr>
+          <w:sz w:val="32"/>
+          <w:szCs w:val="32"/>
+          <w:lang w:val="sr-Latn-RS"/>
+        </w:rPr>
+        <w:t>nazivPozorišta, nazivGostujućegPozorišta, svotaNovca</w:t>
+      </w:r>
+      <w:r>
+        <w:rPr>
+          <w:sz w:val="32"/>
+          <w:szCs w:val="32"/>
+          <w:lang w:val="sr-Latn-RS"/>
+        </w:rPr>
+        <w:t>, datumSklapanja</w:t>
       </w:r>
       <w:r>
         <w:rPr>
@@ -1342,45 +1398,19 @@
           <w:sz w:val="32"/>
         </w:rPr>
       </w:pPr>
-      <w:proofErr w:type="spellStart"/>
-      <w:r>
-        <w:rPr>
-          <w:sz w:val="32"/>
-        </w:rPr>
-        <w:t>Ziri</w:t>
-      </w:r>
-      <w:proofErr w:type="spellEnd"/>
-      <w:r>
-        <w:rPr>
-          <w:sz w:val="32"/>
-        </w:rPr>
-        <w:t xml:space="preserve"> (</w:t>
-      </w:r>
-      <w:proofErr w:type="spellStart"/>
-      <w:r>
-        <w:rPr>
-          <w:sz w:val="32"/>
-        </w:rPr>
-        <w:t>idFest</w:t>
-      </w:r>
-      <w:proofErr w:type="spellEnd"/>
-      <w:r>
-        <w:rPr>
-          <w:sz w:val="32"/>
-        </w:rPr>
-        <w:t xml:space="preserve">, </w:t>
-      </w:r>
-      <w:proofErr w:type="spellStart"/>
-      <w:r>
-        <w:rPr>
-          <w:sz w:val="32"/>
-        </w:rPr>
-        <w:t>brojNagrada</w:t>
-      </w:r>
-      <w:proofErr w:type="spellEnd"/>
-      <w:r>
-        <w:rPr>
-          <w:sz w:val="32"/>
+      <w:r>
+        <w:rPr>
+          <w:sz w:val="32"/>
+          <w:szCs w:val="32"/>
+          <w:lang w:val="sr-Latn-RS"/>
+        </w:rPr>
+        <w:t>Predstava (id, naziv</w:t>
+      </w:r>
+      <w:r>
+        <w:rPr>
+          <w:sz w:val="32"/>
+          <w:szCs w:val="32"/>
+          <w:lang w:val="sr-Latn-RS"/>
         </w:rPr>
         <w:t>)</w:t>
       </w:r>
@@ -1396,7 +1426,13 @@
         <w:rPr>
           <w:sz w:val="32"/>
         </w:rPr>
-        <w:t>Nagrada</w:t>
+        <w:t>N</w:t>
+      </w:r>
+      <w:r>
+        <w:rPr>
+          <w:sz w:val="32"/>
+        </w:rPr>
+        <w:t>agrada</w:t>
       </w:r>
       <w:proofErr w:type="spellEnd"/>
       <w:r>
@@ -1411,20 +1447,6 @@
           <w:sz w:val="32"/>
         </w:rPr>
         <w:t>iznos</w:t>
-      </w:r>
-      <w:proofErr w:type="spellEnd"/>
-      <w:r>
-        <w:rPr>
-          <w:sz w:val="32"/>
-        </w:rPr>
-        <w:t xml:space="preserve">, </w:t>
-      </w:r>
-      <w:proofErr w:type="spellStart"/>
-      <w:r>
-        <w:rPr>
-          <w:sz w:val="32"/>
-        </w:rPr>
-        <w:t>idDobitnik</w:t>
       </w:r>
       <w:proofErr w:type="spellEnd"/>
       <w:r>
@@ -1576,7 +1598,6 @@
           <w:sz w:val="32"/>
           <w:lang w:val="sr-Latn-RS"/>
         </w:rPr>
-        <w:lastRenderedPageBreak/>
         <w:t>2019/2020</w:t>
       </w:r>
     </w:p>

</xml_diff>